<commit_message>
Climb change to stats
</commit_message>
<xml_diff>
--- a/SwordSphere.docx
+++ b/SwordSphere.docx
@@ -223,7 +223,23 @@
                 <w:rFonts w:asciiTheme="minorHAnsi" w:hAnsiTheme="minorHAnsi"/>
                 <w:sz w:val="16"/>
               </w:rPr>
-              <w:t>Leap, dodge traps, perform amazing feats of agility and athleticism.</w:t>
+              <w:t xml:space="preserve">Leap, dodge traps, </w:t>
+            </w:r>
+            <w:proofErr w:type="gramStart"/>
+            <w:r>
+              <w:rPr>
+                <w:rFonts w:asciiTheme="minorHAnsi" w:hAnsiTheme="minorHAnsi"/>
+                <w:sz w:val="16"/>
+              </w:rPr>
+              <w:t>perform</w:t>
+            </w:r>
+            <w:proofErr w:type="gramEnd"/>
+            <w:r>
+              <w:rPr>
+                <w:rFonts w:asciiTheme="minorHAnsi" w:hAnsiTheme="minorHAnsi"/>
+                <w:sz w:val="16"/>
+              </w:rPr>
+              <w:t xml:space="preserve"> amazing feats of agility and athleticism.</w:t>
             </w:r>
           </w:p>
         </w:tc>
@@ -434,8 +450,17 @@
                 <w:rFonts w:asciiTheme="minorHAnsi" w:hAnsiTheme="minorHAnsi"/>
                 <w:sz w:val="16"/>
               </w:rPr>
-              <w:t>STR/AGI/AGI</w:t>
-            </w:r>
+              <w:t>STR/AGI/</w:t>
+            </w:r>
+            <w:r>
+              <w:rPr>
+                <w:rFonts w:asciiTheme="minorHAnsi" w:hAnsiTheme="minorHAnsi"/>
+                <w:sz w:val="16"/>
+              </w:rPr>
+              <w:t>TOU</w:t>
+            </w:r>
+            <w:bookmarkStart w:id="0" w:name="_GoBack"/>
+            <w:bookmarkEnd w:id="0"/>
           </w:p>
         </w:tc>
       </w:tr>
@@ -497,7 +522,23 @@
                 <w:rFonts w:asciiTheme="minorHAnsi" w:hAnsiTheme="minorHAnsi"/>
                 <w:sz w:val="16"/>
               </w:rPr>
-              <w:t>Negotiate with npc groups</w:t>
+              <w:t xml:space="preserve">Negotiate with </w:t>
+            </w:r>
+            <w:proofErr w:type="spellStart"/>
+            <w:r>
+              <w:rPr>
+                <w:rFonts w:asciiTheme="minorHAnsi" w:hAnsiTheme="minorHAnsi"/>
+                <w:sz w:val="16"/>
+              </w:rPr>
+              <w:t>npc</w:t>
+            </w:r>
+            <w:proofErr w:type="spellEnd"/>
+            <w:r>
+              <w:rPr>
+                <w:rFonts w:asciiTheme="minorHAnsi" w:hAnsiTheme="minorHAnsi"/>
+                <w:sz w:val="16"/>
+              </w:rPr>
+              <w:t xml:space="preserve"> groups</w:t>
             </w:r>
           </w:p>
         </w:tc>
@@ -984,8 +1025,6 @@
                 <w:sz w:val="16"/>
               </w:rPr>
             </w:pPr>
-            <w:bookmarkStart w:id="0" w:name="_GoBack"/>
-            <w:bookmarkEnd w:id="0"/>
             <w:r>
               <w:rPr>
                 <w:rFonts w:asciiTheme="minorHAnsi" w:hAnsiTheme="minorHAnsi"/>
@@ -2533,7 +2572,23 @@
                 <w:rFonts w:asciiTheme="minorHAnsi" w:hAnsiTheme="minorHAnsi"/>
                 <w:sz w:val="16"/>
               </w:rPr>
-              <w:t>Get better prices with npc merchants, get breaks on admin fees for guild stuff</w:t>
+              <w:t xml:space="preserve">Get better prices with </w:t>
+            </w:r>
+            <w:proofErr w:type="spellStart"/>
+            <w:r>
+              <w:rPr>
+                <w:rFonts w:asciiTheme="minorHAnsi" w:hAnsiTheme="minorHAnsi"/>
+                <w:sz w:val="16"/>
+              </w:rPr>
+              <w:t>npc</w:t>
+            </w:r>
+            <w:proofErr w:type="spellEnd"/>
+            <w:r>
+              <w:rPr>
+                <w:rFonts w:asciiTheme="minorHAnsi" w:hAnsiTheme="minorHAnsi"/>
+                <w:sz w:val="16"/>
+              </w:rPr>
+              <w:t xml:space="preserve"> merchants, get breaks on admin fees for guild stuff</w:t>
             </w:r>
           </w:p>
         </w:tc>
@@ -4377,7 +4432,15 @@
     </w:p>
     <w:p>
       <w:r>
-        <w:t>Unlike Runebearer, starting characters do not get a +8 bonus to hit points. Instead, each level, characters’ hit point totals increase. Every level up to level 8, characters get +2 hit points. Every level after 8, characters get +1 hit point when they level up.</w:t>
+        <w:t xml:space="preserve">Unlike </w:t>
+      </w:r>
+      <w:proofErr w:type="spellStart"/>
+      <w:r>
+        <w:t>Runebearer</w:t>
+      </w:r>
+      <w:proofErr w:type="spellEnd"/>
+      <w:r>
+        <w:t>, starting characters do not get a +8 bonus to hit points. Instead, each level, characters’ hit point totals increase. Every level up to level 8, characters get +2 hit points. Every level after 8, characters get +1 hit point when they level up.</w:t>
       </w:r>
     </w:p>
     <w:p>
@@ -4393,7 +4456,15 @@
         <w:t>Damage and wounds in Swordsphere work si</w:t>
       </w:r>
       <w:r>
-        <w:t>milarly to standard Runebearer – damage is divided into wound and non-wound damage. Penalties for a wound remain in effect until the wound is healed.</w:t>
+        <w:t xml:space="preserve">milarly to standard </w:t>
+      </w:r>
+      <w:proofErr w:type="spellStart"/>
+      <w:r>
+        <w:t>Runebearer</w:t>
+      </w:r>
+      <w:proofErr w:type="spellEnd"/>
+      <w:r>
+        <w:t xml:space="preserve"> – damage is divided into wound and non-wound damage. Penalties for a wound remain in effect until the wound is healed.</w:t>
       </w:r>
     </w:p>
     <w:p>
@@ -7828,12 +7899,21 @@
                 <w:szCs w:val="16"/>
               </w:rPr>
             </w:pPr>
-            <w:r>
-              <w:rPr>
-                <w:sz w:val="16"/>
-                <w:szCs w:val="16"/>
-              </w:rPr>
-              <w:t>Chem x 1</w:t>
+            <w:proofErr w:type="spellStart"/>
+            <w:r>
+              <w:rPr>
+                <w:sz w:val="16"/>
+                <w:szCs w:val="16"/>
+              </w:rPr>
+              <w:t>Chem</w:t>
+            </w:r>
+            <w:proofErr w:type="spellEnd"/>
+            <w:r>
+              <w:rPr>
+                <w:sz w:val="16"/>
+                <w:szCs w:val="16"/>
+              </w:rPr>
+              <w:t xml:space="preserve"> x 1</w:t>
             </w:r>
           </w:p>
         </w:tc>
@@ -8463,12 +8543,21 @@
                 <w:szCs w:val="16"/>
               </w:rPr>
             </w:pPr>
-            <w:r>
-              <w:rPr>
-                <w:sz w:val="16"/>
-                <w:szCs w:val="16"/>
-              </w:rPr>
-              <w:t>Chem x 2 +</w:t>
+            <w:proofErr w:type="spellStart"/>
+            <w:r>
+              <w:rPr>
+                <w:sz w:val="16"/>
+                <w:szCs w:val="16"/>
+              </w:rPr>
+              <w:t>Chem</w:t>
+            </w:r>
+            <w:proofErr w:type="spellEnd"/>
+            <w:r>
+              <w:rPr>
+                <w:sz w:val="16"/>
+                <w:szCs w:val="16"/>
+              </w:rPr>
+              <w:t xml:space="preserve"> x 2 +</w:t>
             </w:r>
           </w:p>
           <w:p>
@@ -8739,12 +8828,21 @@
                 <w:szCs w:val="16"/>
               </w:rPr>
             </w:pPr>
-            <w:r>
-              <w:rPr>
-                <w:sz w:val="16"/>
-                <w:szCs w:val="16"/>
-              </w:rPr>
-              <w:t>Chem x 2</w:t>
+            <w:proofErr w:type="spellStart"/>
+            <w:r>
+              <w:rPr>
+                <w:sz w:val="16"/>
+                <w:szCs w:val="16"/>
+              </w:rPr>
+              <w:t>Chem</w:t>
+            </w:r>
+            <w:proofErr w:type="spellEnd"/>
+            <w:r>
+              <w:rPr>
+                <w:sz w:val="16"/>
+                <w:szCs w:val="16"/>
+              </w:rPr>
+              <w:t xml:space="preserve"> x 2</w:t>
             </w:r>
           </w:p>
         </w:tc>
@@ -9276,12 +9374,21 @@
                 <w:szCs w:val="16"/>
               </w:rPr>
             </w:pPr>
-            <w:r>
-              <w:rPr>
-                <w:sz w:val="16"/>
-                <w:szCs w:val="16"/>
-              </w:rPr>
-              <w:t>Chem x 2 +</w:t>
+            <w:proofErr w:type="spellStart"/>
+            <w:r>
+              <w:rPr>
+                <w:sz w:val="16"/>
+                <w:szCs w:val="16"/>
+              </w:rPr>
+              <w:t>Chem</w:t>
+            </w:r>
+            <w:proofErr w:type="spellEnd"/>
+            <w:r>
+              <w:rPr>
+                <w:sz w:val="16"/>
+                <w:szCs w:val="16"/>
+              </w:rPr>
+              <w:t xml:space="preserve"> x 2 +</w:t>
             </w:r>
           </w:p>
           <w:p>
@@ -11058,12 +11165,21 @@
                 <w:szCs w:val="16"/>
               </w:rPr>
             </w:pPr>
-            <w:r>
-              <w:rPr>
-                <w:sz w:val="16"/>
-                <w:szCs w:val="16"/>
-              </w:rPr>
-              <w:t>Chem x 2 +</w:t>
+            <w:proofErr w:type="spellStart"/>
+            <w:r>
+              <w:rPr>
+                <w:sz w:val="16"/>
+                <w:szCs w:val="16"/>
+              </w:rPr>
+              <w:t>Chem</w:t>
+            </w:r>
+            <w:proofErr w:type="spellEnd"/>
+            <w:r>
+              <w:rPr>
+                <w:sz w:val="16"/>
+                <w:szCs w:val="16"/>
+              </w:rPr>
+              <w:t xml:space="preserve"> x 2 +</w:t>
             </w:r>
           </w:p>
           <w:p>
@@ -11215,12 +11331,21 @@
                 <w:szCs w:val="16"/>
               </w:rPr>
             </w:pPr>
-            <w:r>
-              <w:rPr>
-                <w:sz w:val="16"/>
-                <w:szCs w:val="16"/>
-              </w:rPr>
-              <w:t>Chem x 4</w:t>
+            <w:proofErr w:type="spellStart"/>
+            <w:r>
+              <w:rPr>
+                <w:sz w:val="16"/>
+                <w:szCs w:val="16"/>
+              </w:rPr>
+              <w:t>Chem</w:t>
+            </w:r>
+            <w:proofErr w:type="spellEnd"/>
+            <w:r>
+              <w:rPr>
+                <w:sz w:val="16"/>
+                <w:szCs w:val="16"/>
+              </w:rPr>
+              <w:t xml:space="preserve"> x 4</w:t>
             </w:r>
           </w:p>
         </w:tc>
@@ -11347,7 +11472,23 @@
                 <w:sz w:val="16"/>
                 <w:szCs w:val="16"/>
               </w:rPr>
-              <w:t>Wood x 2 + Chem x 2</w:t>
+              <w:t xml:space="preserve">Wood x 2 + </w:t>
+            </w:r>
+            <w:proofErr w:type="spellStart"/>
+            <w:r>
+              <w:rPr>
+                <w:sz w:val="16"/>
+                <w:szCs w:val="16"/>
+              </w:rPr>
+              <w:t>Chem</w:t>
+            </w:r>
+            <w:proofErr w:type="spellEnd"/>
+            <w:r>
+              <w:rPr>
+                <w:sz w:val="16"/>
+                <w:szCs w:val="16"/>
+              </w:rPr>
+              <w:t xml:space="preserve"> x 2</w:t>
             </w:r>
           </w:p>
         </w:tc>
@@ -14555,7 +14696,7 @@
 </file>
 
 <file path=customXml/itemProps1.xml><?xml version="1.0" encoding="utf-8"?>
-<ds:datastoreItem xmlns:ds="http://schemas.openxmlformats.org/officeDocument/2006/customXml" ds:itemID="{62099533-FD77-4971-888B-1CA53F195295}">
+<ds:datastoreItem xmlns:ds="http://schemas.openxmlformats.org/officeDocument/2006/customXml" ds:itemID="{C41569B3-11F5-4A04-AD6D-4F927D3EA2AC}">
   <ds:schemaRefs>
     <ds:schemaRef ds:uri="http://schemas.openxmlformats.org/officeDocument/2006/bibliography"/>
   </ds:schemaRefs>

</xml_diff>